<commit_message>
Document File names updated
</commit_message>
<xml_diff>
--- a/MC_Lectures/MC_Lecture_05_Document.docx
+++ b/MC_Lectures/MC_Lecture_05_Document.docx
@@ -117,7 +117,7 @@
         <w:rPr>
           <w:b/>
         </w:rPr>
-        <w:t>Lecture 05</w:t>
+        <w:t>Lecture 07</w:t>
       </w:r>
       <w:r>
         <w:rPr>
@@ -161,8 +161,10 @@
         <w:rPr>
           <w:b/>
         </w:rPr>
-        <w:t xml:space="preserve"> as lecture 4</w:t>
-      </w:r>
+        <w:t xml:space="preserve"> as lecture 6</w:t>
+      </w:r>
+      <w:bookmarkStart w:id="0" w:name="_GoBack"/>
+      <w:bookmarkEnd w:id="0"/>
       <w:r>
         <w:rPr>
           <w:b/>
@@ -364,7 +366,7 @@
       <w:r>
         <w:lastRenderedPageBreak/>
         <w:pict>
-          <v:shape id="_x0000_i1029" type="#_x0000_t75" style="width:309pt;height:67.5pt">
+          <v:shape id="_x0000_i1026" type="#_x0000_t75" style="width:309pt;height:67.5pt">
             <v:imagedata r:id="rId6" o:title="img6"/>
           </v:shape>
         </w:pict>
@@ -389,7 +391,7 @@
       </w:pPr>
       <w:r>
         <w:pict>
-          <v:shape id="_x0000_i1030" type="#_x0000_t75" style="width:331.5pt;height:106.5pt">
+          <v:shape id="_x0000_i1027" type="#_x0000_t75" style="width:331.5pt;height:106.5pt">
             <v:imagedata r:id="rId7" o:title="img7"/>
           </v:shape>
         </w:pict>
@@ -497,14 +499,14 @@
       </w:pPr>
       <w:r>
         <w:pict>
-          <v:shape id="_x0000_i1031" type="#_x0000_t75" style="width:450.75pt;height:53.25pt">
+          <v:shape id="_x0000_i1028" type="#_x0000_t75" style="width:450.75pt;height:53.25pt">
             <v:imagedata r:id="rId8" o:title="img8"/>
           </v:shape>
         </w:pict>
       </w:r>
       <w:r>
         <w:pict>
-          <v:shape id="_x0000_i1032" type="#_x0000_t75" style="width:450.75pt;height:175.5pt">
+          <v:shape id="_x0000_i1029" type="#_x0000_t75" style="width:450.75pt;height:175.5pt">
             <v:imagedata r:id="rId9" o:title="img9"/>
           </v:shape>
         </w:pict>
@@ -542,7 +544,7 @@
         </w:rPr>
         <w:lastRenderedPageBreak/>
         <w:pict>
-          <v:shape id="_x0000_i1033" type="#_x0000_t75" style="width:231pt;height:445.5pt">
+          <v:shape id="_x0000_i1030" type="#_x0000_t75" style="width:231pt;height:445.5pt">
             <v:imagedata r:id="rId10" o:title="img10"/>
           </v:shape>
         </w:pict>
@@ -567,18 +569,16 @@
           <w:b/>
         </w:rPr>
       </w:pPr>
-      <w:bookmarkStart w:id="0" w:name="_GoBack"/>
       <w:r>
         <w:rPr>
           <w:b/>
         </w:rPr>
         <w:pict>
-          <v:shape id="_x0000_i1034" type="#_x0000_t75" style="width:448.5pt;height:183pt">
+          <v:shape id="_x0000_i1031" type="#_x0000_t75" style="width:448.5pt;height:183pt">
             <v:imagedata r:id="rId11" o:title="img11"/>
           </v:shape>
         </w:pict>
       </w:r>
-      <w:bookmarkEnd w:id="0"/>
     </w:p>
     <w:p/>
     <w:sectPr>

</xml_diff>